<commit_message>
Actualizado documentación un poco, mañana completamos lo que dijimos de diagramas de bloques y estados y las trazas, además de la parte documentacion HW y SW
</commit_message>
<xml_diff>
--- a/Documentacion, Especificacion y Diseño/Plan de Trabajo Tiempos Invertidos Presupuesto y Desviacion Esp y Dis.docx
+++ b/Documentacion, Especificacion y Diseño/Plan de Trabajo Tiempos Invertidos Presupuesto y Desviacion Esp y Dis.docx
@@ -442,8 +442,16 @@
         <w:rPr>
           <w:rFonts w:cstheme="minorHAnsi"/>
         </w:rPr>
-        <w:t xml:space="preserve"> github</w:t>
-      </w:r>
+        <w:t xml:space="preserve"> </w:t>
+      </w:r>
+      <w:proofErr w:type="spellStart"/>
+      <w:r>
+        <w:rPr>
+          <w:rFonts w:cstheme="minorHAnsi"/>
+        </w:rPr>
+        <w:t>github</w:t>
+      </w:r>
+      <w:proofErr w:type="spellEnd"/>
       <w:r>
         <w:rPr>
           <w:rFonts w:cstheme="minorHAnsi"/>
@@ -516,7 +524,21 @@
         <w:rPr>
           <w:rFonts w:cstheme="minorHAnsi"/>
         </w:rPr>
-        <w:t xml:space="preserve"> No se contará el tiempo empleado para al elaboración de dicho código de forma detallada, pero es aproximadamente 3 horas por alumno (1 en casa + las 2 en clase por sesión).</w:t>
+        <w:t xml:space="preserve"> No se contará el tiempo empleado para </w:t>
+      </w:r>
+      <w:proofErr w:type="spellStart"/>
+      <w:r>
+        <w:rPr>
+          <w:rFonts w:cstheme="minorHAnsi"/>
+        </w:rPr>
+        <w:t>al</w:t>
+      </w:r>
+      <w:proofErr w:type="spellEnd"/>
+      <w:r>
+        <w:rPr>
+          <w:rFonts w:cstheme="minorHAnsi"/>
+        </w:rPr>
+        <w:t xml:space="preserve"> elaboración de dicho código de forma detallada, pero es aproximadamente 3 horas por alumno (1 en casa + las 2 en clase por sesión).</w:t>
       </w:r>
     </w:p>
     <w:p>
@@ -615,13 +637,25 @@
         <w:rPr>
           <w:rFonts w:cstheme="minorHAnsi"/>
         </w:rPr>
-        <w:t>, Tiempos Invertidos</w:t>
-      </w:r>
-      <w:r>
-        <w:rPr>
-          <w:rFonts w:cstheme="minorHAnsi"/>
-        </w:rPr>
-        <w:t xml:space="preserve"> y estimación de costes.</w:t>
+        <w:t xml:space="preserve">, </w:t>
+      </w:r>
+      <w:r>
+        <w:rPr>
+          <w:rFonts w:cstheme="minorHAnsi"/>
+        </w:rPr>
+        <w:t>Cuadro de tiempos invertidos de cada tarea (especificación y diseño)</w:t>
+      </w:r>
+      <w:r>
+        <w:rPr>
+          <w:rFonts w:cstheme="minorHAnsi"/>
+        </w:rPr>
+        <w:t xml:space="preserve"> </w:t>
+      </w:r>
+      <w:r>
+        <w:rPr>
+          <w:rFonts w:cstheme="minorHAnsi"/>
+        </w:rPr>
+        <w:t>y estimación de costes.</w:t>
       </w:r>
     </w:p>
     <w:p>
@@ -867,7 +901,7 @@
         <w:rPr>
           <w:rFonts w:cstheme="minorHAnsi"/>
         </w:rPr>
-        <w:t>, Cuadro de tiempos invertidos de cada tarea (especificación y diseño),</w:t>
+        <w:t>,</w:t>
       </w:r>
       <w:r>
         <w:rPr>
@@ -1151,7 +1185,6 @@
           <w:b/>
           <w:bCs/>
         </w:rPr>
-        <w:lastRenderedPageBreak/>
         <w:t xml:space="preserve">T-6: </w:t>
       </w:r>
       <w:r>
@@ -1185,6 +1218,7 @@
         <w:rPr>
           <w:rFonts w:cstheme="minorHAnsi"/>
         </w:rPr>
+        <w:lastRenderedPageBreak/>
         <w:t>Semana</w:t>
       </w:r>
       <w:r>
@@ -6304,7 +6338,6 @@
                 <w:b/>
                 <w:bCs/>
               </w:rPr>
-              <w:lastRenderedPageBreak/>
               <w:t>T-E2</w:t>
             </w:r>
           </w:p>
@@ -6474,6 +6507,7 @@
         <w:rPr>
           <w:rFonts w:cstheme="minorHAnsi"/>
         </w:rPr>
+        <w:lastRenderedPageBreak/>
         <w:t>NOTA: Verde claro es para la entrega 1, verde oscuro para la entrega 2, zona tachada indica posible retraso permitido a la hora de realizar</w:t>
       </w:r>
       <w:r>
@@ -6579,7 +6613,25 @@
           <w:sz w:val="24"/>
           <w:szCs w:val="24"/>
         </w:rPr>
-        <w:t>, que puede suponer un overlap con el conjunto de tiempos individuales; no el total de tiempos individuales por separado</w:t>
+        <w:t xml:space="preserve">, que puede suponer un </w:t>
+      </w:r>
+      <w:proofErr w:type="spellStart"/>
+      <w:r>
+        <w:rPr>
+          <w:rFonts w:cstheme="minorHAnsi"/>
+          <w:sz w:val="24"/>
+          <w:szCs w:val="24"/>
+        </w:rPr>
+        <w:t>overlap</w:t>
+      </w:r>
+      <w:proofErr w:type="spellEnd"/>
+      <w:r>
+        <w:rPr>
+          <w:rFonts w:cstheme="minorHAnsi"/>
+          <w:sz w:val="24"/>
+          <w:szCs w:val="24"/>
+        </w:rPr>
+        <w:t xml:space="preserve"> con el conjunto de tiempos individuales; no el total de tiempos individuales por separado</w:t>
       </w:r>
       <w:r>
         <w:rPr>
@@ -6696,7 +6748,25 @@
           <w:sz w:val="24"/>
           <w:szCs w:val="24"/>
         </w:rPr>
-        <w:t>rado a terminar documentación genérica + suponiendo que cada día o cada dos días cada uno individualmente actualiza sus datos de desviación y tarda unos 5 minutos el subirlo al github.</w:t>
+        <w:t xml:space="preserve">rado a terminar documentación genérica + suponiendo que cada día o cada dos días cada uno individualmente actualiza sus datos de desviación y tarda unos 5 minutos el subirlo al </w:t>
+      </w:r>
+      <w:proofErr w:type="spellStart"/>
+      <w:r>
+        <w:rPr>
+          <w:rFonts w:cstheme="minorHAnsi"/>
+          <w:sz w:val="24"/>
+          <w:szCs w:val="24"/>
+        </w:rPr>
+        <w:t>github</w:t>
+      </w:r>
+      <w:proofErr w:type="spellEnd"/>
+      <w:r>
+        <w:rPr>
+          <w:rFonts w:cstheme="minorHAnsi"/>
+          <w:sz w:val="24"/>
+          <w:szCs w:val="24"/>
+        </w:rPr>
+        <w:t>.</w:t>
       </w:r>
       <w:r>
         <w:rPr>
@@ -6946,7 +7016,25 @@
           <w:sz w:val="24"/>
           <w:szCs w:val="24"/>
         </w:rPr>
-        <w:t>r semana, en 7 semanas, y luego se requieren 20 minutos de post-producción (</w:t>
+        <w:t xml:space="preserve">r semana, en 7 semanas, y luego se requieren 20 minutos de </w:t>
+      </w:r>
+      <w:proofErr w:type="spellStart"/>
+      <w:r>
+        <w:rPr>
+          <w:rFonts w:cstheme="minorHAnsi"/>
+          <w:sz w:val="24"/>
+          <w:szCs w:val="24"/>
+        </w:rPr>
+        <w:t>post-producción</w:t>
+      </w:r>
+      <w:proofErr w:type="spellEnd"/>
+      <w:r>
+        <w:rPr>
+          <w:rFonts w:cstheme="minorHAnsi"/>
+          <w:sz w:val="24"/>
+          <w:szCs w:val="24"/>
+        </w:rPr>
+        <w:t xml:space="preserve"> (</w:t>
       </w:r>
       <w:r>
         <w:rPr>
@@ -7072,7 +7160,6 @@
           <w:sz w:val="24"/>
           <w:szCs w:val="24"/>
         </w:rPr>
-        <w:lastRenderedPageBreak/>
         <w:t>*Tiempo no medido en mayor detalle debido a ser opcional.</w:t>
       </w:r>
     </w:p>
@@ -7106,6 +7193,7 @@
               <w:rPr>
                 <w:rFonts w:cstheme="minorHAnsi"/>
               </w:rPr>
+              <w:lastRenderedPageBreak/>
               <w:t>Fase/tarea del proyecto</w:t>
             </w:r>
           </w:p>
@@ -11104,7 +11192,25 @@
           <w:sz w:val="24"/>
           <w:szCs w:val="24"/>
         </w:rPr>
-        <w:t xml:space="preserve">nsor IAQ-core </w:t>
+        <w:t>nsor IAQ-</w:t>
+      </w:r>
+      <w:proofErr w:type="spellStart"/>
+      <w:r>
+        <w:rPr>
+          <w:rFonts w:cstheme="minorHAnsi"/>
+          <w:sz w:val="24"/>
+          <w:szCs w:val="24"/>
+        </w:rPr>
+        <w:t>core</w:t>
+      </w:r>
+      <w:proofErr w:type="spellEnd"/>
+      <w:r>
+        <w:rPr>
+          <w:rFonts w:cstheme="minorHAnsi"/>
+          <w:sz w:val="24"/>
+          <w:szCs w:val="24"/>
+        </w:rPr>
+        <w:t xml:space="preserve"> </w:t>
       </w:r>
       <w:hyperlink r:id="rId7" w:history="1">
         <w:r>
@@ -11601,7 +11707,6 @@
                 <w:b/>
                 <w:bCs/>
               </w:rPr>
-              <w:lastRenderedPageBreak/>
               <w:t>T-0.5</w:t>
             </w:r>
           </w:p>
@@ -11890,6 +11995,7 @@
                 <w:b/>
                 <w:bCs/>
               </w:rPr>
+              <w:lastRenderedPageBreak/>
               <w:t>T-1</w:t>
             </w:r>
           </w:p>
@@ -18944,7 +19050,6 @@
                 <w:b/>
                 <w:bCs/>
               </w:rPr>
-              <w:lastRenderedPageBreak/>
               <w:t>T-8</w:t>
             </w:r>
           </w:p>
@@ -19299,6 +19404,7 @@
                 <w:b/>
                 <w:bCs/>
               </w:rPr>
+              <w:lastRenderedPageBreak/>
               <w:t>T-10</w:t>
             </w:r>
           </w:p>
@@ -19653,13 +19759,7 @@
         <w:rPr>
           <w:rFonts w:cstheme="minorHAnsi"/>
         </w:rPr>
-        <w:t>[1]</w:t>
-      </w:r>
-      <w:r>
-        <w:rPr>
-          <w:rFonts w:cstheme="minorHAnsi"/>
-        </w:rPr>
-        <w:t xml:space="preserve"> La causa del retraso se debió a que para consolidar estas fases de forma consensuada se requiere de gran parte del grupo (sino su totalidad) para planificar, los planes de cada miembro del equipo supusieron que solo se pudiera quedar un domingo por la mañana</w:t>
+        <w:t>[1] La causa del retraso se debió a que para consolidar estas fases de forma consensuada se requiere de gran parte del grupo (sino su totalidad) para planificar, los planes de cada miembro del equipo supusieron que solo se pudiera quedar un domingo por la mañana</w:t>
       </w:r>
       <w:r>
         <w:rPr>

</xml_diff>

<commit_message>
Actualizados precios con el LED
</commit_message>
<xml_diff>
--- a/Documentacion, Especificacion y Diseño/Plan de Trabajo Tiempos Invertidos Presupuesto y Desviacion Esp y Dis.docx
+++ b/Documentacion, Especificacion y Diseño/Plan de Trabajo Tiempos Invertidos Presupuesto y Desviacion Esp y Dis.docx
@@ -11208,9 +11208,75 @@
           <w:sz w:val="24"/>
           <w:szCs w:val="24"/>
         </w:rPr>
+        <w:t xml:space="preserve">Tira de LEDes </w:t>
+      </w:r>
+      <w:r>
+        <w:rPr>
+          <w:rFonts w:cstheme="minorHAnsi"/>
+          <w:sz w:val="24"/>
+          <w:szCs w:val="24"/>
+        </w:rPr>
+        <w:t xml:space="preserve">Adafruit </w:t>
+      </w:r>
+      <w:r>
+        <w:rPr>
+          <w:rFonts w:cstheme="minorHAnsi"/>
+          <w:sz w:val="24"/>
+          <w:szCs w:val="24"/>
+        </w:rPr>
+        <w:t>SK9822</w:t>
+      </w:r>
+      <w:r>
+        <w:rPr>
+          <w:rFonts w:cstheme="minorHAnsi"/>
+          <w:sz w:val="24"/>
+          <w:szCs w:val="24"/>
+        </w:rPr>
+        <w:t xml:space="preserve"> </w:t>
+      </w:r>
+      <w:hyperlink r:id="rId9" w:history="1">
+        <w:r>
+          <w:rPr>
+            <w:rStyle w:val="Hipervnculo"/>
+            <w:rFonts w:cstheme="minorHAnsi"/>
+            <w:sz w:val="24"/>
+            <w:szCs w:val="24"/>
+          </w:rPr>
+          <w:t>19.8</w:t>
+        </w:r>
+      </w:hyperlink>
+      <w:r>
+        <w:rPr>
+          <w:rFonts w:cstheme="minorHAnsi"/>
+          <w:sz w:val="24"/>
+          <w:szCs w:val="24"/>
+        </w:rPr>
+        <w:t xml:space="preserve"> €</w:t>
+      </w:r>
+    </w:p>
+    <w:p>
+      <w:pPr>
+        <w:pStyle w:val="Prrafodelista"/>
+        <w:numPr>
+          <w:ilvl w:val="0"/>
+          <w:numId w:val="9"/>
+        </w:numPr>
+        <w:jc w:val="both"/>
+        <w:rPr>
+          <w:rFonts w:cstheme="minorHAnsi"/>
+          <w:sz w:val="24"/>
+          <w:szCs w:val="24"/>
+        </w:rPr>
+      </w:pPr>
+      <w:r>
+        <w:rPr>
+          <w:rFonts w:cstheme="minorHAnsi"/>
+          <w:sz w:val="24"/>
+          <w:szCs w:val="24"/>
+        </w:rPr>
         <w:t xml:space="preserve">PIC16F886 </w:t>
       </w:r>
-      <w:hyperlink r:id="rId9" w:history="1">
+      <w:hyperlink r:id="rId10" w:history="1">
         <w:r>
           <w:rPr>
             <w:rStyle w:val="Hipervnculo"/>
@@ -11263,7 +11329,47 @@
           <w:sz w:val="24"/>
           <w:szCs w:val="24"/>
         </w:rPr>
-        <w:t>10338.17 €</w:t>
+        <w:t>103</w:t>
+      </w:r>
+      <w:r>
+        <w:rPr>
+          <w:rFonts w:cstheme="minorHAnsi"/>
+          <w:b/>
+          <w:bCs/>
+          <w:sz w:val="24"/>
+          <w:szCs w:val="24"/>
+        </w:rPr>
+        <w:t>57</w:t>
+      </w:r>
+      <w:r>
+        <w:rPr>
+          <w:rFonts w:cstheme="minorHAnsi"/>
+          <w:b/>
+          <w:bCs/>
+          <w:sz w:val="24"/>
+          <w:szCs w:val="24"/>
+        </w:rPr>
+        <w:t>.</w:t>
+      </w:r>
+      <w:r>
+        <w:rPr>
+          <w:rFonts w:cstheme="minorHAnsi"/>
+          <w:b/>
+          <w:bCs/>
+          <w:sz w:val="24"/>
+          <w:szCs w:val="24"/>
+        </w:rPr>
+        <w:t>9</w:t>
+      </w:r>
+      <w:r>
+        <w:rPr>
+          <w:rFonts w:cstheme="minorHAnsi"/>
+          <w:b/>
+          <w:bCs/>
+          <w:sz w:val="24"/>
+          <w:szCs w:val="24"/>
+        </w:rPr>
+        <w:t>7 €</w:t>
       </w:r>
     </w:p>
     <w:p>
@@ -11758,6 +11864,7 @@
                 <w:b/>
                 <w:bCs/>
               </w:rPr>
+              <w:lastRenderedPageBreak/>
               <w:t>T-0.9</w:t>
             </w:r>
           </w:p>
@@ -11901,7 +12008,6 @@
                 <w:b/>
                 <w:bCs/>
               </w:rPr>
-              <w:lastRenderedPageBreak/>
               <w:t>T-1</w:t>
             </w:r>
           </w:p>
@@ -19212,6 +19318,7 @@
                 <w:b/>
                 <w:bCs/>
               </w:rPr>
+              <w:lastRenderedPageBreak/>
               <w:t>T-9</w:t>
             </w:r>
           </w:p>
@@ -19389,7 +19496,6 @@
                 <w:b/>
                 <w:bCs/>
               </w:rPr>
-              <w:lastRenderedPageBreak/>
               <w:t>T-10</w:t>
             </w:r>
           </w:p>

</xml_diff>

<commit_message>
DIseño logico parte 1 y refinamiento de precios
</commit_message>
<xml_diff>
--- a/Documentacion, Especificacion y Diseño/Plan de Trabajo Tiempos Invertidos Presupuesto y Desviacion Esp y Dis.docx
+++ b/Documentacion, Especificacion y Diseño/Plan de Trabajo Tiempos Invertidos Presupuesto y Desviacion Esp y Dis.docx
@@ -11216,23 +11216,7 @@
           <w:sz w:val="24"/>
           <w:szCs w:val="24"/>
         </w:rPr>
-        <w:t xml:space="preserve">Adafruit </w:t>
-      </w:r>
-      <w:r>
-        <w:rPr>
-          <w:rFonts w:cstheme="minorHAnsi"/>
-          <w:sz w:val="24"/>
-          <w:szCs w:val="24"/>
-        </w:rPr>
-        <w:t>SK9822</w:t>
-      </w:r>
-      <w:r>
-        <w:rPr>
-          <w:rFonts w:cstheme="minorHAnsi"/>
-          <w:sz w:val="24"/>
-          <w:szCs w:val="24"/>
-        </w:rPr>
-        <w:t xml:space="preserve"> </w:t>
+        <w:t xml:space="preserve">Adafruit SK9822 </w:t>
       </w:r>
       <w:hyperlink r:id="rId9" w:history="1">
         <w:r>
@@ -11298,6 +11282,56 @@
     </w:p>
     <w:p>
       <w:pPr>
+        <w:pStyle w:val="Prrafodelista"/>
+        <w:numPr>
+          <w:ilvl w:val="0"/>
+          <w:numId w:val="9"/>
+        </w:numPr>
+        <w:jc w:val="both"/>
+        <w:rPr>
+          <w:rFonts w:cstheme="minorHAnsi"/>
+          <w:sz w:val="24"/>
+          <w:szCs w:val="24"/>
+        </w:rPr>
+      </w:pPr>
+      <w:r>
+        <w:rPr>
+          <w:rFonts w:cstheme="minorHAnsi"/>
+          <w:sz w:val="24"/>
+          <w:szCs w:val="24"/>
+        </w:rPr>
+        <w:t>Regulador LM78MOS-TO-220</w:t>
+      </w:r>
+      <w:r>
+        <w:rPr>
+          <w:rFonts w:cstheme="minorHAnsi"/>
+          <w:sz w:val="24"/>
+          <w:szCs w:val="24"/>
+        </w:rPr>
+        <w:t xml:space="preserve"> </w:t>
+      </w:r>
+      <w:hyperlink r:id="rId11" w:history="1">
+        <w:r>
+          <w:rPr>
+            <w:rStyle w:val="Hipervnculo"/>
+            <w:rFonts w:cstheme="minorHAnsi"/>
+            <w:sz w:val="24"/>
+            <w:szCs w:val="24"/>
+          </w:rPr>
+          <w:t>0.75</w:t>
+        </w:r>
+      </w:hyperlink>
+      <w:r>
+        <w:rPr>
+          <w:rFonts w:cstheme="minorHAnsi"/>
+          <w:sz w:val="24"/>
+          <w:szCs w:val="24"/>
+        </w:rPr>
+        <w:t xml:space="preserve"> €</w:t>
+      </w:r>
+    </w:p>
+    <w:p>
+      <w:pPr>
         <w:jc w:val="both"/>
         <w:rPr>
           <w:rFonts w:cstheme="minorHAnsi"/>
@@ -11339,7 +11373,7 @@
           <w:sz w:val="24"/>
           <w:szCs w:val="24"/>
         </w:rPr>
-        <w:t>57</w:t>
+        <w:t>5</w:t>
       </w:r>
       <w:r>
         <w:rPr>
@@ -11349,7 +11383,7 @@
           <w:sz w:val="24"/>
           <w:szCs w:val="24"/>
         </w:rPr>
-        <w:t>.</w:t>
+        <w:t>8</w:t>
       </w:r>
       <w:r>
         <w:rPr>
@@ -11359,7 +11393,7 @@
           <w:sz w:val="24"/>
           <w:szCs w:val="24"/>
         </w:rPr>
-        <w:t>9</w:t>
+        <w:t>.</w:t>
       </w:r>
       <w:r>
         <w:rPr>
@@ -11369,7 +11403,17 @@
           <w:sz w:val="24"/>
           <w:szCs w:val="24"/>
         </w:rPr>
-        <w:t>7 €</w:t>
+        <w:t>72</w:t>
+      </w:r>
+      <w:r>
+        <w:rPr>
+          <w:rFonts w:cstheme="minorHAnsi"/>
+          <w:b/>
+          <w:bCs/>
+          <w:sz w:val="24"/>
+          <w:szCs w:val="24"/>
+        </w:rPr>
+        <w:t xml:space="preserve"> €</w:t>
       </w:r>
     </w:p>
     <w:p>
@@ -11719,6 +11763,7 @@
                 <w:b/>
                 <w:bCs/>
               </w:rPr>
+              <w:lastRenderedPageBreak/>
               <w:t>T-0.5</w:t>
             </w:r>
           </w:p>
@@ -11864,7 +11909,6 @@
                 <w:b/>
                 <w:bCs/>
               </w:rPr>
-              <w:lastRenderedPageBreak/>
               <w:t>T-0.9</w:t>
             </w:r>
           </w:p>
@@ -12032,7 +12076,13 @@
               <w:rPr>
                 <w:rFonts w:cstheme="minorHAnsi"/>
               </w:rPr>
-              <w:t>140</w:t>
+              <w:t>14</w:t>
+            </w:r>
+            <w:r>
+              <w:rPr>
+                <w:rFonts w:cstheme="minorHAnsi"/>
+              </w:rPr>
+              <w:t>1</w:t>
             </w:r>
           </w:p>
         </w:tc>
@@ -19141,6 +19191,7 @@
                 <w:b/>
                 <w:bCs/>
               </w:rPr>
+              <w:lastRenderedPageBreak/>
               <w:t>T-8</w:t>
             </w:r>
           </w:p>
@@ -19318,7 +19369,6 @@
                 <w:b/>
                 <w:bCs/>
               </w:rPr>
-              <w:lastRenderedPageBreak/>
               <w:t>T-9</w:t>
             </w:r>
           </w:p>

</xml_diff>

<commit_message>
Domingo 30 de Octubre 2022, discusiones sobre programación del software SMA__COMP en  Linux, si usar el SW de clase de miniterm u otros, se clarificará en la próxima sesión de clase
</commit_message>
<xml_diff>
--- a/Documentacion, Especificacion y Diseño/Plan de Trabajo Tiempos Invertidos Presupuesto y Desviacion Esp y Dis.docx
+++ b/Documentacion, Especificacion y Diseño/Plan de Trabajo Tiempos Invertidos Presupuesto y Desviacion Esp y Dis.docx
@@ -12741,7 +12741,13 @@
               <w:rPr>
                 <w:rFonts w:cstheme="minorHAnsi"/>
               </w:rPr>
-              <w:t>44</w:t>
+              <w:t>4</w:t>
+            </w:r>
+            <w:r>
+              <w:rPr>
+                <w:rFonts w:cstheme="minorHAnsi"/>
+              </w:rPr>
+              <w:t>5</w:t>
             </w:r>
           </w:p>
         </w:tc>
@@ -13200,7 +13206,13 @@
               <w:rPr>
                 <w:rFonts w:cstheme="minorHAnsi"/>
               </w:rPr>
-              <w:t>26</w:t>
+              <w:t>2</w:t>
+            </w:r>
+            <w:r>
+              <w:rPr>
+                <w:rFonts w:cstheme="minorHAnsi"/>
+              </w:rPr>
+              <w:t>7</w:t>
             </w:r>
           </w:p>
         </w:tc>
@@ -13514,7 +13526,13 @@
               <w:rPr>
                 <w:rFonts w:cstheme="minorHAnsi"/>
               </w:rPr>
-              <w:t>0*</w:t>
+              <w:t>1</w:t>
+            </w:r>
+            <w:r>
+              <w:rPr>
+                <w:rFonts w:cstheme="minorHAnsi"/>
+              </w:rPr>
+              <w:t>*</w:t>
             </w:r>
           </w:p>
         </w:tc>
@@ -13973,6 +13991,12 @@
               <w:rPr>
                 <w:rFonts w:cstheme="minorHAnsi"/>
               </w:rPr>
+              <w:t>10</w:t>
+            </w:r>
+            <w:r>
+              <w:rPr>
+                <w:rFonts w:cstheme="minorHAnsi"/>
+              </w:rPr>
               <w:t>2</w:t>
             </w:r>
           </w:p>
@@ -14021,6 +14045,12 @@
               <w:rPr>
                 <w:rFonts w:cstheme="minorHAnsi"/>
               </w:rPr>
+              <w:t>10</w:t>
+            </w:r>
+            <w:r>
+              <w:rPr>
+                <w:rFonts w:cstheme="minorHAnsi"/>
+              </w:rPr>
               <w:t>0</w:t>
             </w:r>
           </w:p>
@@ -14045,6 +14075,12 @@
               <w:rPr>
                 <w:rFonts w:cstheme="minorHAnsi"/>
               </w:rPr>
+              <w:t>10</w:t>
+            </w:r>
+            <w:r>
+              <w:rPr>
+                <w:rFonts w:cstheme="minorHAnsi"/>
+              </w:rPr>
               <w:t>2</w:t>
             </w:r>
           </w:p>
@@ -14065,6 +14101,12 @@
                 <w:rFonts w:cstheme="minorHAnsi"/>
               </w:rPr>
             </w:pPr>
+            <w:r>
+              <w:rPr>
+                <w:rFonts w:cstheme="minorHAnsi"/>
+              </w:rPr>
+              <w:t>10</w:t>
+            </w:r>
             <w:r>
               <w:rPr>
                 <w:rFonts w:cstheme="minorHAnsi"/>

</xml_diff>

<commit_message>
Actualziados tiempos de Ismael
</commit_message>
<xml_diff>
--- a/Documentacion, Especificacion y Diseño/Plan de Trabajo Tiempos Invertidos Presupuesto y Desviacion Esp y Dis.docx
+++ b/Documentacion, Especificacion y Diseño/Plan de Trabajo Tiempos Invertidos Presupuesto y Desviacion Esp y Dis.docx
@@ -14045,7 +14045,13 @@
               <w:rPr>
                 <w:rFonts w:cstheme="minorHAnsi"/>
               </w:rPr>
-              <w:t>10</w:t>
+              <w:t>1</w:t>
+            </w:r>
+            <w:r>
+              <w:rPr>
+                <w:rFonts w:cstheme="minorHAnsi"/>
+              </w:rPr>
+              <w:t>4</w:t>
             </w:r>
             <w:r>
               <w:rPr>

</xml_diff>

<commit_message>
Arreglada pequeña errata en el Word
</commit_message>
<xml_diff>
--- a/Documentacion, Especificacion y Diseño/Plan de Trabajo Tiempos Invertidos Presupuesto y Desviacion Esp y Dis.docx
+++ b/Documentacion, Especificacion y Diseño/Plan de Trabajo Tiempos Invertidos Presupuesto y Desviacion Esp y Dis.docx
@@ -161,7 +161,21 @@
         <w:rPr>
           <w:rFonts w:cstheme="minorHAnsi"/>
         </w:rPr>
-        <w:t>HW (dependiente de lo dado e clase, de la mano)</w:t>
+        <w:t xml:space="preserve">HW (dependiente de lo dado </w:t>
+      </w:r>
+      <w:proofErr w:type="gramStart"/>
+      <w:r>
+        <w:rPr>
+          <w:rFonts w:cstheme="minorHAnsi"/>
+        </w:rPr>
+        <w:t>e</w:t>
+      </w:r>
+      <w:proofErr w:type="gramEnd"/>
+      <w:r>
+        <w:rPr>
+          <w:rFonts w:cstheme="minorHAnsi"/>
+        </w:rPr>
+        <w:t xml:space="preserve"> clase, de la mano)</w:t>
       </w:r>
     </w:p>
     <w:p>
@@ -516,7 +530,21 @@
         <w:rPr>
           <w:rFonts w:cstheme="minorHAnsi"/>
         </w:rPr>
-        <w:t xml:space="preserve"> No se contará el tiempo empleado para al elaboración de dicho código de forma detallada, pero es aproximadamente 3 horas por alumno (1 en casa + las 2 en clase por sesión).</w:t>
+        <w:t xml:space="preserve"> No se contará el tiempo empleado para </w:t>
+      </w:r>
+      <w:proofErr w:type="gramStart"/>
+      <w:r>
+        <w:rPr>
+          <w:rFonts w:cstheme="minorHAnsi"/>
+        </w:rPr>
+        <w:t>al elaboración</w:t>
+      </w:r>
+      <w:proofErr w:type="gramEnd"/>
+      <w:r>
+        <w:rPr>
+          <w:rFonts w:cstheme="minorHAnsi"/>
+        </w:rPr>
+        <w:t xml:space="preserve"> de dicho código de forma detallada, pero es aproximadamente 3 horas por alumno (1 en casa + las 2 en clase por sesión).</w:t>
       </w:r>
     </w:p>
     <w:p>
@@ -6970,7 +6998,25 @@
           <w:sz w:val="24"/>
           <w:szCs w:val="24"/>
         </w:rPr>
-        <w:t>r semana, en 7 semanas, y luego se requieren 20 minutos de post-producción (</w:t>
+        <w:t xml:space="preserve">r semana, en 7 semanas, y luego se requieren 20 minutos de </w:t>
+      </w:r>
+      <w:proofErr w:type="gramStart"/>
+      <w:r>
+        <w:rPr>
+          <w:rFonts w:cstheme="minorHAnsi"/>
+          <w:sz w:val="24"/>
+          <w:szCs w:val="24"/>
+        </w:rPr>
+        <w:t>post-producción</w:t>
+      </w:r>
+      <w:proofErr w:type="gramEnd"/>
+      <w:r>
+        <w:rPr>
+          <w:rFonts w:cstheme="minorHAnsi"/>
+          <w:sz w:val="24"/>
+          <w:szCs w:val="24"/>
+        </w:rPr>
+        <w:t xml:space="preserve"> (</w:t>
       </w:r>
       <w:r>
         <w:rPr>
@@ -20051,7 +20097,7 @@
         <w:rPr>
           <w:rFonts w:cstheme="minorHAnsi"/>
         </w:rPr>
-        <w:t xml:space="preserve">, y como parte de los borradores de dichas fases ya se habían realizado,  </w:t>
+        <w:t xml:space="preserve">, y como parte de los borradores de dichas fases ya se habían realizado, </w:t>
       </w:r>
       <w:r>
         <w:rPr>
@@ -20069,7 +20115,21 @@
         <w:rPr>
           <w:rFonts w:cstheme="minorHAnsi"/>
         </w:rPr>
-        <w:t xml:space="preserve"> quedar al día siguiente (Lunes)</w:t>
+        <w:t xml:space="preserve"> quedar al día siguiente (</w:t>
+      </w:r>
+      <w:proofErr w:type="gramStart"/>
+      <w:r>
+        <w:rPr>
+          <w:rFonts w:cstheme="minorHAnsi"/>
+        </w:rPr>
+        <w:t>Lunes</w:t>
+      </w:r>
+      <w:proofErr w:type="gramEnd"/>
+      <w:r>
+        <w:rPr>
+          <w:rFonts w:cstheme="minorHAnsi"/>
+        </w:rPr>
+        <w:t>)</w:t>
       </w:r>
       <w:r>
         <w:rPr>
@@ -20101,7 +20161,21 @@
         <w:rPr>
           <w:rFonts w:cstheme="minorHAnsi"/>
         </w:rPr>
-        <w:t xml:space="preserve">El Lunes debido a complicaciones por falta de familiaridad con el uso del Papyrus respecto a otras herramientas como </w:t>
+        <w:t xml:space="preserve">El </w:t>
+      </w:r>
+      <w:proofErr w:type="gramStart"/>
+      <w:r>
+        <w:rPr>
+          <w:rFonts w:cstheme="minorHAnsi"/>
+        </w:rPr>
+        <w:t>Lunes</w:t>
+      </w:r>
+      <w:proofErr w:type="gramEnd"/>
+      <w:r>
+        <w:rPr>
+          <w:rFonts w:cstheme="minorHAnsi"/>
+        </w:rPr>
+        <w:t xml:space="preserve"> debido a complicaciones por falta de familiaridad con el uso del Papyrus respecto a otras herramientas como </w:t>
       </w:r>
       <w:r>
         <w:rPr>

</xml_diff>

<commit_message>
Añadido trabajo isma y alex
</commit_message>
<xml_diff>
--- a/Documentacion, Especificacion y Diseño/Plan de Trabajo Tiempos Invertidos Presupuesto y Desviacion Esp y Dis.docx
+++ b/Documentacion, Especificacion y Diseño/Plan de Trabajo Tiempos Invertidos Presupuesto y Desviacion Esp y Dis.docx
@@ -14111,37 +14111,43 @@
               <w:rPr>
                 <w:rFonts w:cstheme="minorHAnsi"/>
               </w:rPr>
+              <w:t>8</w:t>
+            </w:r>
+            <w:r>
+              <w:rPr>
+                <w:rFonts w:cstheme="minorHAnsi"/>
+              </w:rPr>
+              <w:t>0</w:t>
+            </w:r>
+          </w:p>
+        </w:tc>
+        <w:tc>
+          <w:tcPr>
+            <w:tcW w:w="2268" w:type="dxa"/>
+            <w:tcBorders>
+              <w:top w:val="nil"/>
+              <w:bottom w:val="nil"/>
+            </w:tcBorders>
+            <w:shd w:val="clear" w:color="auto" w:fill="FFFFFF" w:themeFill="background1"/>
+          </w:tcPr>
+          <w:p>
+            <w:pPr>
+              <w:jc w:val="both"/>
+              <w:rPr>
+                <w:rFonts w:cstheme="minorHAnsi"/>
+              </w:rPr>
+            </w:pPr>
+            <w:r>
+              <w:rPr>
+                <w:rFonts w:cstheme="minorHAnsi"/>
+              </w:rPr>
+              <w:t>1</w:t>
+            </w:r>
+            <w:r>
+              <w:rPr>
+                <w:rFonts w:cstheme="minorHAnsi"/>
+              </w:rPr>
               <w:t>4</w:t>
-            </w:r>
-            <w:r>
-              <w:rPr>
-                <w:rFonts w:cstheme="minorHAnsi"/>
-              </w:rPr>
-              <w:t>0</w:t>
-            </w:r>
-          </w:p>
-        </w:tc>
-        <w:tc>
-          <w:tcPr>
-            <w:tcW w:w="2268" w:type="dxa"/>
-            <w:tcBorders>
-              <w:top w:val="nil"/>
-              <w:bottom w:val="nil"/>
-            </w:tcBorders>
-            <w:shd w:val="clear" w:color="auto" w:fill="FFFFFF" w:themeFill="background1"/>
-          </w:tcPr>
-          <w:p>
-            <w:pPr>
-              <w:jc w:val="both"/>
-              <w:rPr>
-                <w:rFonts w:cstheme="minorHAnsi"/>
-              </w:rPr>
-            </w:pPr>
-            <w:r>
-              <w:rPr>
-                <w:rFonts w:cstheme="minorHAnsi"/>
-              </w:rPr>
-              <w:t>10</w:t>
             </w:r>
             <w:r>
               <w:rPr>

</xml_diff>

<commit_message>
aniadidos tiempos de sma-comp adicionales
</commit_message>
<xml_diff>
--- a/Documentacion, Especificacion y Diseño/Plan de Trabajo Tiempos Invertidos Presupuesto y Desviacion Esp y Dis.docx
+++ b/Documentacion, Especificacion y Diseño/Plan de Trabajo Tiempos Invertidos Presupuesto y Desviacion Esp y Dis.docx
@@ -14105,13 +14105,7 @@
               <w:rPr>
                 <w:rFonts w:cstheme="minorHAnsi"/>
               </w:rPr>
-              <w:t>1</w:t>
-            </w:r>
-            <w:r>
-              <w:rPr>
-                <w:rFonts w:cstheme="minorHAnsi"/>
-              </w:rPr>
-              <w:t>8</w:t>
+              <w:t>24</w:t>
             </w:r>
             <w:r>
               <w:rPr>
@@ -14140,18 +14134,14 @@
             <w:r>
               <w:rPr>
                 <w:rFonts w:cstheme="minorHAnsi"/>
-              </w:rPr>
-              <w:t>1</w:t>
-            </w:r>
-            <w:r>
-              <w:rPr>
-                <w:rFonts w:cstheme="minorHAnsi"/>
-              </w:rPr>
-              <w:t>4</w:t>
-            </w:r>
-            <w:r>
-              <w:rPr>
-                <w:rFonts w:cstheme="minorHAnsi"/>
+                <w:u w:val="single"/>
+              </w:rPr>
+              <w:t>20</w:t>
+            </w:r>
+            <w:r>
+              <w:rPr>
+                <w:rFonts w:cstheme="minorHAnsi"/>
+                <w:u w:val="single"/>
               </w:rPr>
               <w:t>2</w:t>
             </w:r>

</xml_diff>